<commit_message>
add new file with 5g chatbotaaa
</commit_message>
<xml_diff>
--- a/welink/chatbot-3ju/Chatbot 详细资料 22.6.1.docx
+++ b/welink/chatbot-3ju/Chatbot 详细资料 22.6.1.docx
@@ -1536,33 +1536,13 @@
               <w:rPr>
                 <w:rFonts w:hint="eastAsia"/>
               </w:rPr>
-              <w:t>北京微网通联股份有限公司，详细见下表</w:t>
-            </w:r>
-          </w:p>
-          <w:p>
-            <w:pPr>
-              <w:pStyle w:val="afffff9"/>
+              <w:t>北京三巨时代科技有限公司</w:t>
+            </w:r>
+            <w:r>
               <w:rPr>
                 <w:rFonts w:hint="eastAsia"/>
               </w:rPr>
-            </w:pPr>
-            <w:r>
-              <w:t>http://joozo.cn/welink/chatbot-3ju/</w:t>
-            </w:r>
-            <w:r>
-              <w:rPr>
-                <w:rFonts w:hint="eastAsia"/>
-              </w:rPr>
-              <w:t>北京微网通联股份有限公司</w:t>
-            </w:r>
-            <w:r>
-              <w:t>-</w:t>
-            </w:r>
-            <w:r>
-              <w:t>基本信息</w:t>
-            </w:r>
-            <w:r>
-              <w:t>.pdf</w:t>
+              <w:t>，详见下表</w:t>
             </w:r>
           </w:p>
         </w:tc>
@@ -1737,22 +1717,16 @@
               <w:pStyle w:val="afffff9"/>
             </w:pPr>
             <w:r>
-              <w:t>http://joozo.cn/welink/chatbot-3ju/</w:t>
-            </w:r>
-            <w:r>
               <w:rPr>
                 <w:rFonts w:hint="eastAsia"/>
               </w:rPr>
-              <w:t>北京微网通联股份有限公司</w:t>
-            </w:r>
-            <w:r>
-              <w:t>-</w:t>
-            </w:r>
-            <w:r>
-              <w:t>企业信息</w:t>
-            </w:r>
-            <w:r>
-              <w:t>.pdf</w:t>
+              <w:t>北京三巨时代科技有限公司</w:t>
+            </w:r>
+            <w:r>
+              <w:rPr>
+                <w:rFonts w:hint="eastAsia"/>
+              </w:rPr>
+              <w:t>，详见下表</w:t>
             </w:r>
           </w:p>
         </w:tc>
@@ -1779,7 +1753,6 @@
               <w:rPr>
                 <w:rFonts w:ascii="Calibri" w:eastAsia="Calibri" w:hAnsi="Calibri" w:cs="Calibri"/>
               </w:rPr>
-              <w:lastRenderedPageBreak/>
               <w:t xml:space="preserve">3 </w:t>
             </w:r>
           </w:p>
@@ -1930,22 +1903,10 @@
               <w:pStyle w:val="afffff9"/>
             </w:pPr>
             <w:r>
-              <w:t>http://joozo.cn/welink/chatbot-3ju/</w:t>
-            </w:r>
-            <w:r>
               <w:rPr>
                 <w:rFonts w:hint="eastAsia"/>
               </w:rPr>
-              <w:t>北京微网通联股份有限公司</w:t>
-            </w:r>
-            <w:r>
-              <w:t>-</w:t>
-            </w:r>
-            <w:r>
-              <w:t>合同信息</w:t>
-            </w:r>
-            <w:r>
-              <w:t>.pdf</w:t>
+              <w:t>详见下表</w:t>
             </w:r>
           </w:p>
         </w:tc>
@@ -1972,6 +1933,7 @@
               <w:rPr>
                 <w:rFonts w:ascii="Calibri" w:eastAsia="Calibri" w:hAnsi="Calibri" w:cs="Calibri"/>
               </w:rPr>
+              <w:lastRenderedPageBreak/>
               <w:t xml:space="preserve">4 </w:t>
             </w:r>
           </w:p>
@@ -2114,22 +2076,10 @@
               <w:pStyle w:val="afffff9"/>
             </w:pPr>
             <w:r>
-              <w:t>http://joozo.cn/welink/chatbot-3ju/</w:t>
-            </w:r>
-            <w:r>
               <w:rPr>
                 <w:rFonts w:hint="eastAsia"/>
               </w:rPr>
-              <w:t>北京微网通联股份有限公司</w:t>
-            </w:r>
-            <w:r>
-              <w:t>-</w:t>
-            </w:r>
-            <w:r>
-              <w:t>法人信息</w:t>
-            </w:r>
-            <w:r>
-              <w:t>.pdf</w:t>
+              <w:t>详见下表</w:t>
             </w:r>
           </w:p>
         </w:tc>
@@ -3276,28 +3226,24 @@
               <w:right w:val="single" w:sz="4" w:space="0" w:color="000000"/>
             </w:tcBorders>
             <w:shd w:val="clear" w:color="auto" w:fill="D6E3BC" w:themeFill="accent3" w:themeFillTint="66"/>
-          </w:tcPr>
-          <w:p>
-            <w:pPr>
-              <w:pStyle w:val="afffff9"/>
-            </w:pPr>
-            <w:r>
-              <w:t>http://joozo.cn/welink/chatbot-3ju/</w:t>
-            </w:r>
+            <w:vAlign w:val="center"/>
+          </w:tcPr>
+          <w:p>
+            <w:pPr>
+              <w:pStyle w:val="afffff9"/>
+              <w:jc w:val="both"/>
+            </w:pPr>
             <w:r>
               <w:rPr>
                 <w:rFonts w:hint="eastAsia"/>
               </w:rPr>
-              <w:t>北京三巨时代科技有限公司</w:t>
-            </w:r>
-            <w:r>
-              <w:t>-</w:t>
-            </w:r>
-            <w:r>
-              <w:t>公司介绍</w:t>
-            </w:r>
-            <w:r>
-              <w:t>.pdf</w:t>
+              <w:t>北京三巨时代科技有限公司主要经营：技术推广服务；企业管理咨询；市场调查；投资咨询；会议及展览服务；基础软件服务；应用软件服务（不含医用软件）；计算机系统服务；销售电子产品、计算机、软件及辅助设备。公司尊崇“踏实、拼搏、责任”的企业精神，并以诚信、共赢、开创经营理念，创造良好的企业环境，以全新的管理模式，完善的技术，周到的服务，卓越的品质为生存根本，我们始终坚持用户至上</w:t>
+            </w:r>
+            <w:r>
+              <w:t xml:space="preserve"> </w:t>
+            </w:r>
+            <w:r>
+              <w:t>用心服务于客户，坚持用自己的服务去打动客户。</w:t>
             </w:r>
           </w:p>
         </w:tc>
@@ -3475,23 +3421,36 @@
               <w:right w:val="single" w:sz="4" w:space="0" w:color="000000"/>
             </w:tcBorders>
             <w:shd w:val="clear" w:color="auto" w:fill="D6E3BC" w:themeFill="accent3" w:themeFillTint="66"/>
-          </w:tcPr>
-          <w:p>
-            <w:pPr>
-              <w:pStyle w:val="afffff9"/>
-            </w:pPr>
-            <w:r>
-              <w:t>http://joozo.cn/welink/chatbot-3ju/</w:t>
-            </w:r>
-            <w:r>
+            <w:vAlign w:val="center"/>
+          </w:tcPr>
+          <w:p>
+            <w:pPr>
+              <w:pStyle w:val="afffff9"/>
               <w:rPr>
                 <w:rFonts w:hint="eastAsia"/>
               </w:rPr>
-              <w:t>北京三巨时代科技有限公司</w:t>
-            </w:r>
-            <w:r>
-              <w:t>-LOGO.png</w:t>
-            </w:r>
+            </w:pPr>
+            <w:hyperlink r:id="rId9" w:history="1">
+              <w:r>
+                <w:rPr>
+                  <w:rStyle w:val="afff6"/>
+                </w:rPr>
+                <w:t>http://joozo.cn/welink/chatbot-3ju/</w:t>
+              </w:r>
+              <w:r>
+                <w:rPr>
+                  <w:rStyle w:val="afff6"/>
+                  <w:rFonts w:hint="eastAsia"/>
+                </w:rPr>
+                <w:t>北京三巨时代科技有限公司</w:t>
+              </w:r>
+              <w:r>
+                <w:rPr>
+                  <w:rStyle w:val="afff6"/>
+                </w:rPr>
+                <w:t>-LOGO.png</w:t>
+              </w:r>
+            </w:hyperlink>
           </w:p>
         </w:tc>
       </w:tr>
@@ -3517,6 +3476,7 @@
               <w:rPr>
                 <w:rFonts w:ascii="Calibri" w:eastAsia="Calibri" w:hAnsi="Calibri" w:cs="Calibri"/>
               </w:rPr>
+              <w:lastRenderedPageBreak/>
               <w:t xml:space="preserve">3 </w:t>
             </w:r>
           </w:p>
@@ -3659,6 +3619,7 @@
               <w:right w:val="single" w:sz="4" w:space="0" w:color="000000"/>
             </w:tcBorders>
             <w:shd w:val="clear" w:color="auto" w:fill="D6E3BC" w:themeFill="accent3" w:themeFillTint="66"/>
+            <w:vAlign w:val="center"/>
           </w:tcPr>
           <w:p>
             <w:pPr>
@@ -3828,29 +3789,48 @@
               <w:right w:val="single" w:sz="4" w:space="0" w:color="000000"/>
             </w:tcBorders>
             <w:shd w:val="clear" w:color="auto" w:fill="D6E3BC" w:themeFill="accent3" w:themeFillTint="66"/>
-          </w:tcPr>
-          <w:p>
-            <w:pPr>
-              <w:pStyle w:val="afffff9"/>
-            </w:pPr>
-            <w:r>
-              <w:t>http://joozo.cn/welink/chatbot-3ju/</w:t>
-            </w:r>
-            <w:r>
+            <w:vAlign w:val="center"/>
+          </w:tcPr>
+          <w:p>
+            <w:pPr>
+              <w:pStyle w:val="afffff9"/>
               <w:rPr>
                 <w:rFonts w:hint="eastAsia"/>
               </w:rPr>
-              <w:t>北京三巨时代科技有限公司</w:t>
-            </w:r>
-            <w:r>
-              <w:t>-</w:t>
-            </w:r>
-            <w:r>
-              <w:t>营业执照</w:t>
-            </w:r>
-            <w:r>
-              <w:t>.jpg</w:t>
-            </w:r>
+            </w:pPr>
+            <w:hyperlink r:id="rId10" w:history="1">
+              <w:r>
+                <w:rPr>
+                  <w:rStyle w:val="afff6"/>
+                </w:rPr>
+                <w:t>http://joozo.cn/welink/chatbot-3ju/</w:t>
+              </w:r>
+              <w:r>
+                <w:rPr>
+                  <w:rStyle w:val="afff6"/>
+                  <w:rFonts w:hint="eastAsia"/>
+                </w:rPr>
+                <w:t>北京三巨时代科技有限公司</w:t>
+              </w:r>
+              <w:r>
+                <w:rPr>
+                  <w:rStyle w:val="afff6"/>
+                </w:rPr>
+                <w:t>-</w:t>
+              </w:r>
+              <w:r>
+                <w:rPr>
+                  <w:rStyle w:val="afff6"/>
+                </w:rPr>
+                <w:t>营业执照</w:t>
+              </w:r>
+              <w:r>
+                <w:rPr>
+                  <w:rStyle w:val="afff6"/>
+                </w:rPr>
+                <w:t>.jpg</w:t>
+              </w:r>
+            </w:hyperlink>
           </w:p>
         </w:tc>
       </w:tr>
@@ -3876,7 +3856,6 @@
               <w:rPr>
                 <w:rFonts w:ascii="Calibri" w:eastAsia="Calibri" w:hAnsi="Calibri" w:cs="Calibri"/>
               </w:rPr>
-              <w:lastRenderedPageBreak/>
               <w:t xml:space="preserve">5 </w:t>
             </w:r>
           </w:p>
@@ -4770,7 +4749,7 @@
               <w:rPr>
                 <w:rFonts w:hint="eastAsia"/>
               </w:rPr>
-              <w:t>赵彦兵</w:t>
+              <w:t>霍笑语</w:t>
             </w:r>
           </w:p>
         </w:tc>
@@ -4933,7 +4912,10 @@
               <w:t>1</w:t>
             </w:r>
             <w:r>
-              <w:t>30727199002030018</w:t>
+              <w:t>30</w:t>
+            </w:r>
+            <w:r>
+              <w:t>435199910312129</w:t>
             </w:r>
           </w:p>
         </w:tc>
@@ -5093,7 +5075,10 @@
               <w:rPr>
                 <w:rFonts w:hint="eastAsia"/>
               </w:rPr>
-              <w:t>13111125757</w:t>
+              <w:t>1</w:t>
+            </w:r>
+            <w:r>
+              <w:t>5831046116</w:t>
             </w:r>
           </w:p>
         </w:tc>
@@ -5250,7 +5235,22 @@
               <w:pStyle w:val="afffff9"/>
             </w:pPr>
             <w:r>
-              <w:t>joozo@joozo.cn</w:t>
+              <w:rPr>
+                <w:rFonts w:hint="eastAsia"/>
+              </w:rPr>
+              <w:t>1</w:t>
+            </w:r>
+            <w:r>
+              <w:t>434117212</w:t>
+            </w:r>
+            <w:r>
+              <w:rPr>
+                <w:rFonts w:hint="eastAsia"/>
+              </w:rPr>
+              <w:t>@qq</w:t>
+            </w:r>
+            <w:r>
+              <w:t>.com</w:t>
             </w:r>
           </w:p>
         </w:tc>
@@ -5412,18 +5412,70 @@
             <w:pPr>
               <w:pStyle w:val="afffff9"/>
             </w:pPr>
-            <w:r>
-              <w:t>http://joozo.cn/welink/chatbot-3ju/</w:t>
-            </w:r>
-            <w:r>
+            <w:hyperlink r:id="rId11" w:history="1">
+              <w:r>
+                <w:rPr>
+                  <w:rStyle w:val="afff6"/>
+                </w:rPr>
+                <w:t>http://joozo.cn/welink/chatbot-3ju/</w:t>
+              </w:r>
+              <w:r>
+                <w:rPr>
+                  <w:rStyle w:val="afff6"/>
+                  <w:rFonts w:hint="eastAsia"/>
+                </w:rPr>
+                <w:t>客户联系人身份证正面</w:t>
+              </w:r>
+              <w:r>
+                <w:rPr>
+                  <w:rStyle w:val="afff6"/>
+                </w:rPr>
+                <w:t>.jpg</w:t>
+              </w:r>
+            </w:hyperlink>
+          </w:p>
+          <w:p>
+            <w:pPr>
+              <w:pStyle w:val="afffff9"/>
               <w:rPr>
                 <w:rFonts w:hint="eastAsia"/>
               </w:rPr>
-              <w:t>客户联系人身份证正反面</w:t>
-            </w:r>
-            <w:r>
-              <w:t>.pdf</w:t>
-            </w:r>
+            </w:pPr>
+            <w:hyperlink r:id="rId12" w:history="1">
+              <w:r>
+                <w:rPr>
+                  <w:rStyle w:val="afff6"/>
+                </w:rPr>
+                <w:t>http://joozo.cn/welink/chatbot-3ju/</w:t>
+              </w:r>
+              <w:r>
+                <w:rPr>
+                  <w:rStyle w:val="afff6"/>
+                  <w:rFonts w:hint="eastAsia"/>
+                </w:rPr>
+                <w:t>客户联系人身份证</w:t>
+              </w:r>
+              <w:r>
+                <w:rPr>
+                  <w:rStyle w:val="afff6"/>
+                  <w:rFonts w:hint="eastAsia"/>
+                </w:rPr>
+                <w:t>反</w:t>
+              </w:r>
+              <w:r>
+                <w:rPr>
+                  <w:rStyle w:val="afff6"/>
+                  <w:rFonts w:hint="eastAsia"/>
+                </w:rPr>
+                <w:t>面</w:t>
+              </w:r>
+              <w:r>
+                <w:rPr>
+                  <w:rStyle w:val="afff6"/>
+                </w:rPr>
+                <w:t>.jpg</w:t>
+              </w:r>
+            </w:hyperlink>
           </w:p>
         </w:tc>
       </w:tr>
@@ -6051,6 +6103,7 @@
               <w:rPr>
                 <w:rFonts w:ascii="Calibri" w:eastAsia="Calibri" w:hAnsi="Calibri" w:cs="Calibri"/>
               </w:rPr>
+              <w:lastRenderedPageBreak/>
               <w:t xml:space="preserve">3 </w:t>
             </w:r>
           </w:p>
@@ -6503,7 +6556,6 @@
               <w:rPr>
                 <w:rFonts w:ascii="Calibri" w:eastAsia="Calibri" w:hAnsi="Calibri" w:cs="Calibri"/>
               </w:rPr>
-              <w:lastRenderedPageBreak/>
               <w:t xml:space="preserve">5 </w:t>
             </w:r>
           </w:p>
@@ -6904,6 +6956,12 @@
             <w:pPr>
               <w:pStyle w:val="afffff9"/>
             </w:pPr>
+            <w:r>
+              <w:rPr>
+                <w:rFonts w:hint="eastAsia"/>
+              </w:rPr>
+              <w:t>/</w:t>
+            </w:r>
           </w:p>
         </w:tc>
       </w:tr>
@@ -7483,15 +7541,16 @@
           <w:p>
             <w:pPr>
               <w:pStyle w:val="afffff9"/>
-            </w:pPr>
-            <w:proofErr w:type="gramStart"/>
-            <w:r>
               <w:rPr>
                 <w:rFonts w:hint="eastAsia"/>
               </w:rPr>
-              <w:t>姜洪启</w:t>
-            </w:r>
-            <w:proofErr w:type="gramEnd"/>
+            </w:pPr>
+            <w:r>
+              <w:rPr>
+                <w:rFonts w:hint="eastAsia"/>
+              </w:rPr>
+              <w:t>张建林</w:t>
+            </w:r>
           </w:p>
         </w:tc>
       </w:tr>
@@ -7668,10 +7727,10 @@
               <w:rPr>
                 <w:rFonts w:hint="eastAsia"/>
               </w:rPr>
-              <w:t>2</w:t>
-            </w:r>
-            <w:r>
-              <w:t>20302194609030233</w:t>
+              <w:t>3</w:t>
+            </w:r>
+            <w:r>
+              <w:t>62324197602280058</w:t>
             </w:r>
           </w:p>
         </w:tc>
@@ -7842,18 +7901,70 @@
             <w:pPr>
               <w:pStyle w:val="afffff9"/>
             </w:pPr>
-            <w:r>
-              <w:t>http://joozo.cn/welink/chatbot-3ju/</w:t>
-            </w:r>
-            <w:r>
+            <w:hyperlink r:id="rId13" w:history="1">
+              <w:r>
+                <w:rPr>
+                  <w:rStyle w:val="afff6"/>
+                </w:rPr>
+                <w:t>http://joozo.cn/welink/chatbot-3ju/</w:t>
+              </w:r>
+              <w:r>
+                <w:rPr>
+                  <w:rStyle w:val="afff6"/>
+                  <w:rFonts w:hint="eastAsia"/>
+                </w:rPr>
+                <w:t>法人身份证正面</w:t>
+              </w:r>
+              <w:r>
+                <w:rPr>
+                  <w:rStyle w:val="afff6"/>
+                </w:rPr>
+                <w:t>.jpg</w:t>
+              </w:r>
+            </w:hyperlink>
+          </w:p>
+          <w:p>
+            <w:pPr>
+              <w:pStyle w:val="afffff9"/>
               <w:rPr>
                 <w:rFonts w:hint="eastAsia"/>
               </w:rPr>
-              <w:t>法人身份证正反面</w:t>
-            </w:r>
-            <w:r>
-              <w:t>.jpg</w:t>
-            </w:r>
+            </w:pPr>
+            <w:hyperlink r:id="rId14" w:history="1">
+              <w:r>
+                <w:rPr>
+                  <w:rStyle w:val="afff6"/>
+                </w:rPr>
+                <w:t>http://joozo.cn/welink/chatbot-3ju/</w:t>
+              </w:r>
+              <w:r>
+                <w:rPr>
+                  <w:rStyle w:val="afff6"/>
+                  <w:rFonts w:hint="eastAsia"/>
+                </w:rPr>
+                <w:t>法人身份证</w:t>
+              </w:r>
+              <w:r>
+                <w:rPr>
+                  <w:rStyle w:val="afff6"/>
+                  <w:rFonts w:hint="eastAsia"/>
+                </w:rPr>
+                <w:t>反</w:t>
+              </w:r>
+              <w:r>
+                <w:rPr>
+                  <w:rStyle w:val="afff6"/>
+                  <w:rFonts w:hint="eastAsia"/>
+                </w:rPr>
+                <w:t>面</w:t>
+              </w:r>
+              <w:r>
+                <w:rPr>
+                  <w:rStyle w:val="afff6"/>
+                </w:rPr>
+                <w:t>.jpg</w:t>
+              </w:r>
+            </w:hyperlink>
           </w:p>
         </w:tc>
       </w:tr>
@@ -8039,6 +8150,7 @@
               <w:rPr>
                 <w:rFonts w:eastAsia="Times New Roman"/>
               </w:rPr>
+              <w:lastRenderedPageBreak/>
               <w:t>1</w:t>
             </w:r>
             <w:r>
@@ -8805,11 +8917,11 @@
         <w:tblLook w:val="04A0" w:firstRow="1" w:lastRow="0" w:firstColumn="1" w:lastColumn="0" w:noHBand="0" w:noVBand="1"/>
       </w:tblPr>
       <w:tblGrid>
-        <w:gridCol w:w="655"/>
-        <w:gridCol w:w="1429"/>
-        <w:gridCol w:w="1312"/>
-        <w:gridCol w:w="1131"/>
-        <w:gridCol w:w="8707"/>
+        <w:gridCol w:w="662"/>
+        <w:gridCol w:w="1436"/>
+        <w:gridCol w:w="1325"/>
+        <w:gridCol w:w="1143"/>
+        <w:gridCol w:w="8799"/>
       </w:tblGrid>
       <w:tr>
         <w:trPr>
@@ -9528,6 +9640,7 @@
               <w:rPr>
                 <w:rFonts w:eastAsia="Times New Roman"/>
               </w:rPr>
+              <w:lastRenderedPageBreak/>
               <w:t xml:space="preserve">5 </w:t>
             </w:r>
           </w:p>
@@ -10136,6 +10249,12 @@
                 <w:rFonts w:ascii="Calibri" w:eastAsia="Calibri" w:hAnsi="Calibri" w:cs="Calibri"/>
               </w:rPr>
             </w:pPr>
+            <w:r>
+              <w:rPr>
+                <w:rFonts w:ascii="Calibri" w:eastAsia="Calibri" w:hAnsi="Calibri" w:cs="Calibri"/>
+              </w:rPr>
+              <w:t>B134000008</w:t>
+            </w:r>
           </w:p>
         </w:tc>
       </w:tr>
@@ -10161,7 +10280,6 @@
               <w:rPr>
                 <w:rFonts w:eastAsia="Times New Roman"/>
               </w:rPr>
-              <w:lastRenderedPageBreak/>
               <w:t>2</w:t>
             </w:r>
             <w:r>
@@ -10525,6 +10643,18 @@
                 <w:rFonts w:eastAsia="Times New Roman"/>
               </w:rPr>
             </w:pPr>
+            <w:r>
+              <w:rPr>
+                <w:rFonts w:eastAsia="Times New Roman"/>
+              </w:rPr>
+              <w:t>10659930780093</w:t>
+            </w:r>
+            <w:r>
+              <w:rPr>
+                <w:rFonts w:eastAsia="Times New Roman"/>
+              </w:rPr>
+              <w:t>001</w:t>
+            </w:r>
           </w:p>
         </w:tc>
       </w:tr>
@@ -11723,6 +11853,7 @@
               <w:pStyle w:val="afffff9"/>
             </w:pPr>
             <w:r>
+              <w:lastRenderedPageBreak/>
               <w:t>10</w:t>
             </w:r>
             <w:r>
@@ -12533,7 +12664,6 @@
               <w:rPr>
                 <w:rFonts w:eastAsia="Times New Roman"/>
               </w:rPr>
-              <w:lastRenderedPageBreak/>
               <w:t>1</w:t>
             </w:r>
             <w:r>
@@ -12726,19 +12856,7 @@
           <w:p>
             <w:pPr>
               <w:pStyle w:val="afffff9"/>
-              <w:rPr>
-                <w:rFonts w:hint="eastAsia"/>
-              </w:rPr>
-            </w:pPr>
-            <w:r>
-              <w:rPr>
-                <w:rFonts w:hint="eastAsia"/>
-              </w:rPr>
-              <w:t>5</w:t>
-            </w:r>
-            <w:r>
-              <w:t>1welink.com</w:t>
-            </w:r>
+            </w:pPr>
           </w:p>
         </w:tc>
       </w:tr>
@@ -12928,31 +13046,11 @@
           <w:p>
             <w:pPr>
               <w:pStyle w:val="afffff6"/>
-              <w:ind w:firstLine="480"/>
+              <w:ind w:firstLineChars="0" w:firstLine="0"/>
               <w:rPr>
                 <w:rFonts w:hint="eastAsia"/>
               </w:rPr>
             </w:pPr>
-            <w:bookmarkStart w:id="0" w:name="_Hlk47961968"/>
-            <w:r>
-              <w:rPr>
-                <w:rFonts w:hint="eastAsia"/>
-              </w:rPr>
-              <w:t>0</w:t>
-            </w:r>
-            <w:r>
-              <w:t>10</w:t>
-            </w:r>
-            <w:r>
-              <w:rPr>
-                <w:rFonts w:hint="eastAsia"/>
-              </w:rPr>
-              <w:t>-</w:t>
-            </w:r>
-            <w:r>
-              <w:t>62668888</w:t>
-            </w:r>
-            <w:bookmarkEnd w:id="0"/>
           </w:p>
         </w:tc>
       </w:tr>
@@ -13133,64 +13231,44 @@
           <w:p>
             <w:pPr>
               <w:pStyle w:val="afffff6"/>
-              <w:ind w:firstLine="480"/>
+              <w:tabs>
+                <w:tab w:val="left" w:pos="1410"/>
+              </w:tabs>
+              <w:ind w:firstLineChars="0" w:firstLine="0"/>
               <w:rPr>
                 <w:rFonts w:hint="eastAsia"/>
               </w:rPr>
             </w:pPr>
-            <w:bookmarkStart w:id="1" w:name="_Hlk47961828"/>
-            <w:r>
-              <w:t>北京市海淀区西北旺东路</w:t>
-            </w:r>
             <w:r>
               <w:rPr>
                 <w:rFonts w:hint="eastAsia"/>
               </w:rPr>
-              <w:t>1</w:t>
-            </w:r>
-            <w:r>
-              <w:t>0</w:t>
-            </w:r>
-            <w:r>
-              <w:t>号院东区</w:t>
-            </w:r>
-            <w:r>
-              <w:rPr>
-                <w:rFonts w:hint="eastAsia"/>
-              </w:rPr>
-              <w:t>1</w:t>
-            </w:r>
-            <w:r>
-              <w:t>0</w:t>
+              <w:t>北京市朝阳区北苑路</w:t>
+            </w:r>
+            <w:r>
+              <w:t>86</w:t>
+            </w:r>
+            <w:r>
+              <w:t>号</w:t>
+            </w:r>
+            <w:r>
+              <w:t>301</w:t>
             </w:r>
             <w:r>
               <w:t>号楼</w:t>
             </w:r>
             <w:r>
-              <w:rPr>
-                <w:rFonts w:hint="eastAsia"/>
-              </w:rPr>
-              <w:t>4</w:t>
-            </w:r>
-            <w:r>
-              <w:rPr>
-                <w:rFonts w:hint="eastAsia"/>
-              </w:rPr>
+              <w:t>12</w:t>
+            </w:r>
+            <w:r>
               <w:t>层</w:t>
             </w:r>
             <w:r>
-              <w:rPr>
-                <w:rFonts w:hint="eastAsia"/>
-              </w:rPr>
-              <w:t>4-</w:t>
-            </w:r>
-            <w:r>
-              <w:t>15</w:t>
+              <w:t>1205</w:t>
             </w:r>
             <w:r>
               <w:t>室</w:t>
             </w:r>
-            <w:bookmarkEnd w:id="1"/>
           </w:p>
         </w:tc>
       </w:tr>
@@ -13354,9 +13432,18 @@
             <w:pPr>
               <w:pStyle w:val="afffff9"/>
               <w:rPr>
-                <w:rFonts w:eastAsia="Times New Roman"/>
-              </w:rPr>
-            </w:pPr>
+                <w:rFonts w:hint="eastAsia"/>
+              </w:rPr>
+            </w:pPr>
+            <w:r>
+              <w:rPr>
+                <w:rFonts w:hint="eastAsia"/>
+              </w:rPr>
+              <w:t>4</w:t>
+            </w:r>
+            <w:r>
+              <w:t>0.01305</w:t>
+            </w:r>
           </w:p>
         </w:tc>
       </w:tr>
@@ -13544,9 +13631,18 @@
             <w:pPr>
               <w:pStyle w:val="afffff9"/>
               <w:rPr>
-                <w:rFonts w:eastAsia="Times New Roman"/>
-              </w:rPr>
-            </w:pPr>
+                <w:rFonts w:hint="eastAsia"/>
+              </w:rPr>
+            </w:pPr>
+            <w:r>
+              <w:rPr>
+                <w:rFonts w:hint="eastAsia"/>
+              </w:rPr>
+              <w:t>1</w:t>
+            </w:r>
+            <w:r>
+              <w:t>16.41624</w:t>
+            </w:r>
           </w:p>
         </w:tc>
       </w:tr>
@@ -14361,6 +14457,7 @@
         <w:jc w:val="left"/>
       </w:pPr>
       <w:r>
+        <w:lastRenderedPageBreak/>
         <w:t>data</w:t>
       </w:r>
       <w:r>
@@ -14710,8 +14807,8 @@
       </w:pPr>
     </w:p>
     <w:sectPr>
-      <w:headerReference w:type="default" r:id="rId9"/>
-      <w:footerReference w:type="default" r:id="rId10"/>
+      <w:headerReference w:type="default" r:id="rId15"/>
+      <w:footerReference w:type="default" r:id="rId16"/>
       <w:pgSz w:w="16838" w:h="11906" w:orient="landscape"/>
       <w:pgMar w:top="1440" w:right="1797" w:bottom="1440" w:left="1797" w:header="1134" w:footer="1304" w:gutter="0"/>
       <w:pgNumType w:fmt="numberInDash" w:start="1"/>
@@ -22714,6 +22811,18 @@
       </w:tblCellMar>
     </w:tblPr>
   </w:style>
+  <w:style w:type="character" w:styleId="afffffd">
+    <w:name w:val="Unresolved Mention"/>
+    <w:basedOn w:val="a8"/>
+    <w:uiPriority w:val="99"/>
+    <w:semiHidden/>
+    <w:unhideWhenUsed/>
+    <w:rsid w:val="00A322E8"/>
+    <w:rPr>
+      <w:color w:val="605E5C"/>
+      <w:shd w:val="clear" w:color="auto" w:fill="E1DFDD"/>
+    </w:rPr>
+  </w:style>
 </w:styles>
 </file>
 

</xml_diff>